<commit_message>
Update Template Dokumentasi Eksternal.docx
tambah refrensi
</commit_message>
<xml_diff>
--- a/Template Dokumentasi Eksternal.docx
+++ b/Template Dokumentasi Eksternal.docx
@@ -1,6 +1,6 @@
 
 <file path=word/document.xml><?xml version="1.0" encoding="utf-8"?>
-<w:document xmlns:wpc="http://schemas.microsoft.com/office/word/2010/wordprocessingCanvas" xmlns:cx="http://schemas.microsoft.com/office/drawing/2014/chartex" xmlns:cx1="http://schemas.microsoft.com/office/drawing/2015/9/8/chartex" xmlns:cx2="http://schemas.microsoft.com/office/drawing/2015/10/21/chartex" xmlns:cx3="http://schemas.microsoft.com/office/drawing/2016/5/9/chartex" xmlns:cx4="http://schemas.microsoft.com/office/drawing/2016/5/10/chartex" xmlns:cx5="http://schemas.microsoft.com/office/drawing/2016/5/11/chartex" xmlns:cx6="http://schemas.microsoft.com/office/drawing/2016/5/12/chartex" xmlns:cx7="http://schemas.microsoft.com/office/drawing/2016/5/13/chartex" xmlns:cx8="http://schemas.microsoft.com/office/drawing/2016/5/14/chartex" xmlns:mc="http://schemas.openxmlformats.org/markup-compatibility/2006" xmlns:aink="http://schemas.microsoft.com/office/drawing/2016/ink" xmlns:am3d="http://schemas.microsoft.com/office/drawing/2017/model3d" xmlns:o="urn:schemas-microsoft-com:office:office" xmlns:r="http://schemas.openxmlformats.org/officeDocument/2006/relationships" xmlns:m="http://schemas.openxmlformats.org/officeDocument/2006/math" xmlns:v="urn:schemas-microsoft-com:vml" xmlns:wp14="http://schemas.microsoft.com/office/word/2010/wordprocessingDrawing" xmlns:wp="http://schemas.openxmlformats.org/drawingml/2006/wordprocessingDrawing" xmlns:w10="urn:schemas-microsoft-com:office:word" xmlns:w="http://schemas.openxmlformats.org/wordprocessingml/2006/main" xmlns:w14="http://schemas.microsoft.com/office/word/2010/wordml" xmlns:w15="http://schemas.microsoft.com/office/word/2012/wordml" xmlns:w16cid="http://schemas.microsoft.com/office/word/2016/wordml/cid" xmlns:w16se="http://schemas.microsoft.com/office/word/2015/wordml/symex" xmlns:wpg="http://schemas.microsoft.com/office/word/2010/wordprocessingGroup" xmlns:wpi="http://schemas.microsoft.com/office/word/2010/wordprocessingInk" xmlns:wne="http://schemas.microsoft.com/office/word/2006/wordml" xmlns:wps="http://schemas.microsoft.com/office/word/2010/wordprocessingShape" mc:Ignorable="w14 w15 w16se w16cid wp14">
+<w:document xmlns:wpc="http://schemas.microsoft.com/office/word/2010/wordprocessingCanvas" xmlns:cx="http://schemas.microsoft.com/office/drawing/2014/chartex" xmlns:cx1="http://schemas.microsoft.com/office/drawing/2015/9/8/chartex" xmlns:cx2="http://schemas.microsoft.com/office/drawing/2015/10/21/chartex" xmlns:cx3="http://schemas.microsoft.com/office/drawing/2016/5/9/chartex" xmlns:cx4="http://schemas.microsoft.com/office/drawing/2016/5/10/chartex" xmlns:cx5="http://schemas.microsoft.com/office/drawing/2016/5/11/chartex" xmlns:cx6="http://schemas.microsoft.com/office/drawing/2016/5/12/chartex" xmlns:cx7="http://schemas.microsoft.com/office/drawing/2016/5/13/chartex" xmlns:cx8="http://schemas.microsoft.com/office/drawing/2016/5/14/chartex" xmlns:mc="http://schemas.openxmlformats.org/markup-compatibility/2006" xmlns:aink="http://schemas.microsoft.com/office/drawing/2016/ink" xmlns:am3d="http://schemas.microsoft.com/office/drawing/2017/model3d" xmlns:o="urn:schemas-microsoft-com:office:office" xmlns:r="http://schemas.openxmlformats.org/officeDocument/2006/relationships" xmlns:m="http://schemas.openxmlformats.org/officeDocument/2006/math" xmlns:v="urn:schemas-microsoft-com:vml" xmlns:wp14="http://schemas.microsoft.com/office/word/2010/wordprocessingDrawing" xmlns:wp="http://schemas.openxmlformats.org/drawingml/2006/wordprocessingDrawing" xmlns:w10="urn:schemas-microsoft-com:office:word" xmlns:w="http://schemas.openxmlformats.org/wordprocessingml/2006/main" xmlns:w14="http://schemas.microsoft.com/office/word/2010/wordml" xmlns:w15="http://schemas.microsoft.com/office/word/2012/wordml" xmlns:w16cex="http://schemas.microsoft.com/office/word/2018/wordml/cex" xmlns:w16cid="http://schemas.microsoft.com/office/word/2016/wordml/cid" xmlns:w16="http://schemas.microsoft.com/office/word/2018/wordml" xmlns:w16se="http://schemas.microsoft.com/office/word/2015/wordml/symex" xmlns:wpg="http://schemas.microsoft.com/office/word/2010/wordprocessingGroup" xmlns:wpi="http://schemas.microsoft.com/office/word/2010/wordprocessingInk" xmlns:wne="http://schemas.microsoft.com/office/word/2006/wordml" xmlns:wps="http://schemas.microsoft.com/office/word/2010/wordprocessingShape" mc:Ignorable="w14 w15 w16se w16cid w16 w16cex wp14">
   <w:body>
     <w:tbl>
       <w:tblPr>
@@ -3666,8 +3666,6 @@
       <w:r>
         <w:t>pada</w:t>
       </w:r>
-      <w:bookmarkStart w:id="0" w:name="_GoBack"/>
-      <w:bookmarkEnd w:id="0"/>
       <w:r>
         <w:t xml:space="preserve"> list diatas dengan atributnya (Product ID, Product Name, Unit Price, Quantity, dan Price)</w:t>
       </w:r>
@@ -3890,16 +3888,68 @@
         <w:spacing w:line="360" w:lineRule="auto"/>
         <w:ind w:firstLine="720"/>
         <w:contextualSpacing/>
-        <w:rPr>
-          <w:lang w:val="id-ID"/>
-        </w:rPr>
-      </w:pPr>
-      <w:r>
-        <w:rPr>
-          <w:lang w:val="id-ID"/>
-        </w:rPr>
-        <w:t>docs.oracle.com</w:t>
-      </w:r>
+      </w:pPr>
+      <w:hyperlink r:id="rId29" w:history="1">
+        <w:r>
+          <w:rPr>
+            <w:rStyle w:val="Hyperlink"/>
+          </w:rPr>
+          <w:t>https://</w:t>
+        </w:r>
+        <w:r>
+          <w:rPr>
+            <w:rStyle w:val="Hyperlink"/>
+            <w:lang w:val="id-ID"/>
+          </w:rPr>
+          <w:t>docs.oracle.com</w:t>
+        </w:r>
+        <w:r>
+          <w:rPr>
+            <w:rStyle w:val="Hyperlink"/>
+          </w:rPr>
+          <w:t>/</w:t>
+        </w:r>
+      </w:hyperlink>
+    </w:p>
+    <w:p>
+      <w:pPr>
+        <w:ind w:firstLine="720"/>
+        <w:rPr>
+          <w:rFonts w:eastAsia="Times New Roman"/>
+          <w:lang w:eastAsia="en-US"/>
+        </w:rPr>
+      </w:pPr>
+      <w:r>
+        <w:fldChar w:fldCharType="begin"/>
+      </w:r>
+      <w:r>
+        <w:instrText xml:space="preserve"> HYPERLINK "</w:instrText>
+      </w:r>
+      <w:r>
+        <w:instrText>http://www.java2s.com/Code/Java/Data-Type/Checksifacalendardateistoday.htm</w:instrText>
+      </w:r>
+      <w:r>
+        <w:instrText xml:space="preserve">" </w:instrText>
+      </w:r>
+      <w:r>
+        <w:fldChar w:fldCharType="separate"/>
+      </w:r>
+      <w:r>
+        <w:rPr>
+          <w:rStyle w:val="Hyperlink"/>
+        </w:rPr>
+        <w:t>http://www.java2s.com/Code/Java/Data-Type/Checksifacalendardateistoday.htm</w:t>
+      </w:r>
+      <w:r>
+        <w:fldChar w:fldCharType="end"/>
+      </w:r>
+    </w:p>
+    <w:p>
+      <w:pPr>
+        <w:spacing w:line="360" w:lineRule="auto"/>
+        <w:ind w:firstLine="720"/>
+        <w:contextualSpacing/>
+      </w:pPr>
     </w:p>
     <w:p>
       <w:pPr>
@@ -4091,7 +4141,7 @@
 </file>
 
 <file path=word/numbering.xml><?xml version="1.0" encoding="utf-8"?>
-<w:numbering xmlns:wpc="http://schemas.microsoft.com/office/word/2010/wordprocessingCanvas" xmlns:cx="http://schemas.microsoft.com/office/drawing/2014/chartex" xmlns:cx1="http://schemas.microsoft.com/office/drawing/2015/9/8/chartex" xmlns:cx2="http://schemas.microsoft.com/office/drawing/2015/10/21/chartex" xmlns:cx3="http://schemas.microsoft.com/office/drawing/2016/5/9/chartex" xmlns:cx4="http://schemas.microsoft.com/office/drawing/2016/5/10/chartex" xmlns:cx5="http://schemas.microsoft.com/office/drawing/2016/5/11/chartex" xmlns:cx6="http://schemas.microsoft.com/office/drawing/2016/5/12/chartex" xmlns:cx7="http://schemas.microsoft.com/office/drawing/2016/5/13/chartex" xmlns:cx8="http://schemas.microsoft.com/office/drawing/2016/5/14/chartex" xmlns:mc="http://schemas.openxmlformats.org/markup-compatibility/2006" xmlns:aink="http://schemas.microsoft.com/office/drawing/2016/ink" xmlns:am3d="http://schemas.microsoft.com/office/drawing/2017/model3d" xmlns:o="urn:schemas-microsoft-com:office:office" xmlns:r="http://schemas.openxmlformats.org/officeDocument/2006/relationships" xmlns:m="http://schemas.openxmlformats.org/officeDocument/2006/math" xmlns:v="urn:schemas-microsoft-com:vml" xmlns:wp14="http://schemas.microsoft.com/office/word/2010/wordprocessingDrawing" xmlns:wp="http://schemas.openxmlformats.org/drawingml/2006/wordprocessingDrawing" xmlns:w10="urn:schemas-microsoft-com:office:word" xmlns:w="http://schemas.openxmlformats.org/wordprocessingml/2006/main" xmlns:w14="http://schemas.microsoft.com/office/word/2010/wordml" xmlns:w15="http://schemas.microsoft.com/office/word/2012/wordml" xmlns:w16cid="http://schemas.microsoft.com/office/word/2016/wordml/cid" xmlns:w16se="http://schemas.microsoft.com/office/word/2015/wordml/symex" xmlns:wpg="http://schemas.microsoft.com/office/word/2010/wordprocessingGroup" xmlns:wpi="http://schemas.microsoft.com/office/word/2010/wordprocessingInk" xmlns:wne="http://schemas.microsoft.com/office/word/2006/wordml" xmlns:wps="http://schemas.microsoft.com/office/word/2010/wordprocessingShape" mc:Ignorable="w14 w15 w16se w16cid wp14">
+<w:numbering xmlns:wpc="http://schemas.microsoft.com/office/word/2010/wordprocessingCanvas" xmlns:cx="http://schemas.microsoft.com/office/drawing/2014/chartex" xmlns:cx1="http://schemas.microsoft.com/office/drawing/2015/9/8/chartex" xmlns:cx2="http://schemas.microsoft.com/office/drawing/2015/10/21/chartex" xmlns:cx3="http://schemas.microsoft.com/office/drawing/2016/5/9/chartex" xmlns:cx4="http://schemas.microsoft.com/office/drawing/2016/5/10/chartex" xmlns:cx5="http://schemas.microsoft.com/office/drawing/2016/5/11/chartex" xmlns:cx6="http://schemas.microsoft.com/office/drawing/2016/5/12/chartex" xmlns:cx7="http://schemas.microsoft.com/office/drawing/2016/5/13/chartex" xmlns:cx8="http://schemas.microsoft.com/office/drawing/2016/5/14/chartex" xmlns:mc="http://schemas.openxmlformats.org/markup-compatibility/2006" xmlns:aink="http://schemas.microsoft.com/office/drawing/2016/ink" xmlns:am3d="http://schemas.microsoft.com/office/drawing/2017/model3d" xmlns:o="urn:schemas-microsoft-com:office:office" xmlns:r="http://schemas.openxmlformats.org/officeDocument/2006/relationships" xmlns:m="http://schemas.openxmlformats.org/officeDocument/2006/math" xmlns:v="urn:schemas-microsoft-com:vml" xmlns:wp14="http://schemas.microsoft.com/office/word/2010/wordprocessingDrawing" xmlns:wp="http://schemas.openxmlformats.org/drawingml/2006/wordprocessingDrawing" xmlns:w10="urn:schemas-microsoft-com:office:word" xmlns:w="http://schemas.openxmlformats.org/wordprocessingml/2006/main" xmlns:w14="http://schemas.microsoft.com/office/word/2010/wordml" xmlns:w15="http://schemas.microsoft.com/office/word/2012/wordml" xmlns:w16cex="http://schemas.microsoft.com/office/word/2018/wordml/cex" xmlns:w16cid="http://schemas.microsoft.com/office/word/2016/wordml/cid" xmlns:w16="http://schemas.microsoft.com/office/word/2018/wordml" xmlns:w16se="http://schemas.microsoft.com/office/word/2015/wordml/symex" xmlns:wpg="http://schemas.microsoft.com/office/word/2010/wordprocessingGroup" xmlns:wpi="http://schemas.microsoft.com/office/word/2010/wordprocessingInk" xmlns:wne="http://schemas.microsoft.com/office/word/2006/wordml" xmlns:wps="http://schemas.microsoft.com/office/word/2010/wordprocessingShape" mc:Ignorable="w14 w15 w16se w16cid w16 w16cex wp14">
   <w:abstractNum w:abstractNumId="0" w15:restartNumberingAfterBreak="0">
     <w:nsid w:val="07061370"/>
     <w:multiLevelType w:val="multilevel"/>
@@ -5135,7 +5185,7 @@
 </file>
 
 <file path=word/styles.xml><?xml version="1.0" encoding="utf-8"?>
-<w:styles xmlns:mc="http://schemas.openxmlformats.org/markup-compatibility/2006" xmlns:r="http://schemas.openxmlformats.org/officeDocument/2006/relationships" xmlns:w="http://schemas.openxmlformats.org/wordprocessingml/2006/main" xmlns:w14="http://schemas.microsoft.com/office/word/2010/wordml" xmlns:w15="http://schemas.microsoft.com/office/word/2012/wordml" xmlns:w16cid="http://schemas.microsoft.com/office/word/2016/wordml/cid" xmlns:w16se="http://schemas.microsoft.com/office/word/2015/wordml/symex" mc:Ignorable="w14 w15 w16se w16cid">
+<w:styles xmlns:mc="http://schemas.openxmlformats.org/markup-compatibility/2006" xmlns:r="http://schemas.openxmlformats.org/officeDocument/2006/relationships" xmlns:w="http://schemas.openxmlformats.org/wordprocessingml/2006/main" xmlns:w14="http://schemas.microsoft.com/office/word/2010/wordml" xmlns:w15="http://schemas.microsoft.com/office/word/2012/wordml" xmlns:w16cex="http://schemas.microsoft.com/office/word/2018/wordml/cex" xmlns:w16cid="http://schemas.microsoft.com/office/word/2016/wordml/cid" xmlns:w16="http://schemas.microsoft.com/office/word/2018/wordml" xmlns:w16se="http://schemas.microsoft.com/office/word/2015/wordml/symex" mc:Ignorable="w14 w15 w16se w16cid w16 w16cex">
   <w:docDefaults>
     <w:rPrDefault>
       <w:rPr>
@@ -5151,7 +5201,7 @@
       </w:pPr>
     </w:pPrDefault>
   </w:docDefaults>
-  <w:latentStyles w:defLockedState="0" w:defUIPriority="99" w:defSemiHidden="0" w:defUnhideWhenUsed="0" w:defQFormat="0" w:count="377">
+  <w:latentStyles w:defLockedState="0" w:defUIPriority="99" w:defSemiHidden="0" w:defUnhideWhenUsed="0" w:defQFormat="0" w:count="376">
     <w:lsdException w:name="Normal" w:uiPriority="0" w:qFormat="1"/>
     <w:lsdException w:name="heading 1" w:uiPriority="9" w:qFormat="1"/>
     <w:lsdException w:name="heading 2" w:semiHidden="1" w:uiPriority="9" w:unhideWhenUsed="1" w:qFormat="1"/>
@@ -5528,7 +5578,6 @@
     <w:lsdException w:name="Hashtag" w:semiHidden="1" w:unhideWhenUsed="1"/>
     <w:lsdException w:name="Unresolved Mention" w:semiHidden="1" w:unhideWhenUsed="1"/>
     <w:lsdException w:name="Smart Link" w:semiHidden="1" w:unhideWhenUsed="1"/>
-    <w:lsdException w:name="Smart Link Error" w:semiHidden="1" w:unhideWhenUsed="1"/>
   </w:latentStyles>
   <w:style w:type="paragraph" w:default="1" w:styleId="Normal">
     <w:name w:val="Normal"/>
@@ -5859,6 +5908,18 @@
       <w:shd w:val="clear" w:color="auto" w:fill="E1DFDD"/>
     </w:rPr>
   </w:style>
+  <w:style w:type="character" w:styleId="FollowedHyperlink">
+    <w:name w:val="FollowedHyperlink"/>
+    <w:basedOn w:val="DefaultParagraphFont"/>
+    <w:uiPriority w:val="99"/>
+    <w:semiHidden/>
+    <w:unhideWhenUsed/>
+    <w:rsid w:val="00646BFB"/>
+    <w:rPr>
+      <w:color w:val="800080" w:themeColor="followedHyperlink"/>
+      <w:u w:val="single"/>
+    </w:rPr>
+  </w:style>
 </w:styles>
 </file>
 

</xml_diff>